<commit_message>
Up lai file world
</commit_message>
<xml_diff>
--- a/AndroidStudioProjects/Cau3_AppGioiThieu/Cau3_AppGioiThieu.docx
+++ b/AndroidStudioProjects/Cau3_AppGioiThieu/Cau3_AppGioiThieu.docx
@@ -3,12 +3,30 @@
 <w:document xmlns:wpc="http://schemas.microsoft.com/office/word/2010/wordprocessingCanvas" xmlns:mc="http://schemas.openxmlformats.org/markup-compatibility/2006" xmlns:o="urn:schemas-microsoft-com:office:office" xmlns:r="http://schemas.openxmlformats.org/officeDocument/2006/relationships" xmlns:m="http://schemas.openxmlformats.org/officeDocument/2006/math" xmlns:v="urn:schemas-microsoft-com:vml" xmlns:wp14="http://schemas.microsoft.com/office/word/2010/wordprocessingDrawing" xmlns:wp="http://schemas.openxmlformats.org/drawingml/2006/wordprocessingDrawing" xmlns:w10="urn:schemas-microsoft-com:office:word" xmlns:w="http://schemas.openxmlformats.org/wordprocessingml/2006/main" xmlns:w14="http://schemas.microsoft.com/office/word/2010/wordml" xmlns:w15="http://schemas.microsoft.com/office/word/2012/wordml" xmlns:wpg="http://schemas.microsoft.com/office/word/2010/wordprocessingGroup" xmlns:wpi="http://schemas.microsoft.com/office/word/2010/wordprocessingInk" xmlns:wne="http://schemas.microsoft.com/office/word/2006/wordml" xmlns:wps="http://schemas.microsoft.com/office/word/2010/wordprocessingShape" mc:Ignorable="w14 w15 wp14">
   <w:body>
     <w:p>
+      <w:pPr>
+        <w:rPr>
+          <w:noProof/>
+        </w:rPr>
+      </w:pPr>
       <w:r>
+        <w:rPr>
+          <w:noProof/>
+        </w:rPr>
+        <w:t>Giao diện chương trình giới thiệu</w:t>
+      </w:r>
+      <w:bookmarkStart w:id="0" w:name="_GoBack"/>
+      <w:bookmarkEnd w:id="0"/>
+    </w:p>
+    <w:p>
+      <w:r>
+        <w:rPr>
+          <w:noProof/>
+        </w:rPr>
         <w:drawing>
-          <wp:inline distT="0" distB="0" distL="0" distR="0" wp14:anchorId="33AAE0E2" wp14:editId="51F6A329">
-            <wp:extent cx="2339543" cy="4206605"/>
-            <wp:effectExtent l="0" t="0" r="3810" b="3810"/>
-            <wp:docPr id="1" name="Picture 1"/>
+          <wp:inline distT="0" distB="0" distL="0" distR="0" wp14:anchorId="1EED8CD4" wp14:editId="1A405DB6">
+            <wp:extent cx="3832860" cy="6813974"/>
+            <wp:effectExtent l="0" t="0" r="0" b="6350"/>
+            <wp:docPr id="2" name="Picture 2" descr="C:\Users\DELL\AppData\Local\Microsoft\Windows\INetCache\Content.Word\Screenshot_20240326-095232.jpg"/>
             <wp:cNvGraphicFramePr>
               <a:graphicFrameLocks xmlns:a="http://schemas.openxmlformats.org/drawingml/2006/main" noChangeAspect="1"/>
             </wp:cNvGraphicFramePr>
@@ -16,23 +34,36 @@
               <a:graphicData uri="http://schemas.openxmlformats.org/drawingml/2006/picture">
                 <pic:pic xmlns:pic="http://schemas.openxmlformats.org/drawingml/2006/picture">
                   <pic:nvPicPr>
-                    <pic:cNvPr id="1" name=""/>
-                    <pic:cNvPicPr/>
+                    <pic:cNvPr id="0" name="Picture 1" descr="C:\Users\DELL\AppData\Local\Microsoft\Windows\INetCache\Content.Word\Screenshot_20240326-095232.jpg"/>
+                    <pic:cNvPicPr>
+                      <a:picLocks noChangeAspect="1" noChangeArrowheads="1"/>
+                    </pic:cNvPicPr>
                   </pic:nvPicPr>
                   <pic:blipFill>
-                    <a:blip r:embed="rId4"/>
+                    <a:blip r:embed="rId4" cstate="print">
+                      <a:extLst>
+                        <a:ext uri="{28A0092B-C50C-407E-A947-70E740481C1C}">
+                          <a14:useLocalDpi xmlns:a14="http://schemas.microsoft.com/office/drawing/2010/main" val="0"/>
+                        </a:ext>
+                      </a:extLst>
+                    </a:blip>
+                    <a:srcRect/>
                     <a:stretch>
                       <a:fillRect/>
                     </a:stretch>
                   </pic:blipFill>
-                  <pic:spPr>
+                  <pic:spPr bwMode="auto">
                     <a:xfrm>
                       <a:off x="0" y="0"/>
-                      <a:ext cx="2339543" cy="4206605"/>
+                      <a:ext cx="3840198" cy="6827020"/>
                     </a:xfrm>
                     <a:prstGeom prst="rect">
                       <a:avLst/>
                     </a:prstGeom>
+                    <a:noFill/>
+                    <a:ln>
+                      <a:noFill/>
+                    </a:ln>
                   </pic:spPr>
                 </pic:pic>
               </a:graphicData>
@@ -40,8 +71,6 @@
           </wp:inline>
         </w:drawing>
       </w:r>
-      <w:bookmarkStart w:id="0" w:name="_GoBack"/>
-      <w:bookmarkEnd w:id="0"/>
     </w:p>
     <w:sectPr>
       <w:pgSz w:w="12240" w:h="15840"/>

</xml_diff>